<commit_message>
Added comment about parser
</commit_message>
<xml_diff>
--- a/HW3/Team13_Homework3.docx
+++ b/HW3/Team13_Homework3.docx
@@ -466,6 +466,10 @@
       <w:pPr>
         <w:spacing w:after="200"/>
         <w:jc w:val="both"/>
+        <w:rPr>
+          <w:sz w:val="20"/>
+          <w:szCs w:val="20"/>
+        </w:rPr>
       </w:pPr>
       <w:r>
         <w:rPr>
@@ -505,6 +509,67 @@
           <w:szCs w:val="20"/>
         </w:rPr>
         <w:t>.</w:t>
+      </w:r>
+    </w:p>
+    <w:p>
+      <w:pPr>
+        <w:spacing w:after="200"/>
+        <w:jc w:val="both"/>
+      </w:pPr>
+      <w:r>
+        <w:rPr>
+          <w:sz w:val="20"/>
+          <w:szCs w:val="20"/>
+        </w:rPr>
+        <w:t xml:space="preserve">To ensure the correct execution of the code we added argument parser in </w:t>
+      </w:r>
+      <w:proofErr w:type="spellStart"/>
+      <w:r>
+        <w:rPr>
+          <w:sz w:val="20"/>
+          <w:szCs w:val="20"/>
+        </w:rPr>
+        <w:t>subscriber.ipynb</w:t>
+      </w:r>
+      <w:proofErr w:type="spellEnd"/>
+      <w:r>
+        <w:rPr>
+          <w:sz w:val="20"/>
+          <w:szCs w:val="20"/>
+        </w:rPr>
+        <w:t xml:space="preserve"> to receive </w:t>
+      </w:r>
+      <w:proofErr w:type="spellStart"/>
+      <w:r>
+        <w:rPr>
+          <w:sz w:val="20"/>
+          <w:szCs w:val="20"/>
+        </w:rPr>
+        <w:t>redis</w:t>
+      </w:r>
+      <w:proofErr w:type="spellEnd"/>
+      <w:r>
+        <w:rPr>
+          <w:sz w:val="20"/>
+          <w:szCs w:val="20"/>
+        </w:rPr>
+        <w:t xml:space="preserve"> credentials from command line. Expected arguments are: --host, --</w:t>
+      </w:r>
+      <w:proofErr w:type="gramStart"/>
+      <w:r>
+        <w:rPr>
+          <w:sz w:val="20"/>
+          <w:szCs w:val="20"/>
+        </w:rPr>
+        <w:t>port,  --</w:t>
+      </w:r>
+      <w:proofErr w:type="gramEnd"/>
+      <w:r>
+        <w:rPr>
+          <w:sz w:val="20"/>
+          <w:szCs w:val="20"/>
+        </w:rPr>
+        <w:t>user, --password</w:t>
       </w:r>
     </w:p>
     <w:p>
@@ -1096,15 +1161,7 @@
           <w:sz w:val="20"/>
           <w:szCs w:val="20"/>
         </w:rPr>
-        <w:t xml:space="preserve"> we</w:t>
-      </w:r>
-      <w:r>
-        <w:rPr>
-          <w:color w:val="000000"/>
-          <w:sz w:val="20"/>
-          <w:szCs w:val="20"/>
-        </w:rPr>
-        <w:t xml:space="preserve"> decided to save the </w:t>
+        <w:t xml:space="preserve"> we decided to save the </w:t>
       </w:r>
       <w:proofErr w:type="spellStart"/>
       <w:r>
@@ -1288,15 +1345,7 @@
           <w:sz w:val="20"/>
           <w:szCs w:val="20"/>
         </w:rPr>
-        <w:t xml:space="preserve"> query where</w:t>
-      </w:r>
-      <w:r>
-        <w:rPr>
-          <w:color w:val="000000"/>
-          <w:sz w:val="20"/>
-          <w:szCs w:val="20"/>
-        </w:rPr>
-        <w:t xml:space="preserve"> we should delete the timeseries associated to the specified MAC address we </w:t>
+        <w:t xml:space="preserve"> query where we should delete the timeseries associated to the specified MAC address we </w:t>
       </w:r>
       <w:proofErr w:type="gramStart"/>
       <w:r>
@@ -1319,7 +1368,6 @@
     </w:p>
     <w:p>
       <w:pPr>
-        <w:pStyle w:val="ListParagraph"/>
         <w:spacing w:after="200"/>
         <w:rPr>
           <w:color w:val="000000"/>
@@ -1327,6 +1375,153 @@
           <w:szCs w:val="20"/>
         </w:rPr>
       </w:pPr>
+    </w:p>
+    <w:p>
+      <w:pPr>
+        <w:spacing w:after="200"/>
+        <w:jc w:val="both"/>
+        <w:rPr>
+          <w:sz w:val="20"/>
+          <w:szCs w:val="20"/>
+        </w:rPr>
+      </w:pPr>
+      <w:r>
+        <w:rPr>
+          <w:sz w:val="20"/>
+          <w:szCs w:val="20"/>
+        </w:rPr>
+        <w:t xml:space="preserve">To ensure the correct execution of the code we added argument parser in </w:t>
+      </w:r>
+      <w:proofErr w:type="spellStart"/>
+      <w:r>
+        <w:rPr>
+          <w:sz w:val="20"/>
+          <w:szCs w:val="20"/>
+        </w:rPr>
+        <w:t>rest_</w:t>
+      </w:r>
+      <w:proofErr w:type="gramStart"/>
+      <w:r>
+        <w:rPr>
+          <w:sz w:val="20"/>
+          <w:szCs w:val="20"/>
+        </w:rPr>
+        <w:t>server.ipynb</w:t>
+      </w:r>
+      <w:proofErr w:type="spellEnd"/>
+      <w:proofErr w:type="gramEnd"/>
+      <w:r>
+        <w:rPr>
+          <w:sz w:val="20"/>
+          <w:szCs w:val="20"/>
+        </w:rPr>
+        <w:t xml:space="preserve"> </w:t>
+      </w:r>
+      <w:r>
+        <w:rPr>
+          <w:sz w:val="20"/>
+          <w:szCs w:val="20"/>
+        </w:rPr>
+        <w:t xml:space="preserve">to receive </w:t>
+      </w:r>
+      <w:proofErr w:type="spellStart"/>
+      <w:r>
+        <w:rPr>
+          <w:sz w:val="20"/>
+          <w:szCs w:val="20"/>
+        </w:rPr>
+        <w:t>redis</w:t>
+      </w:r>
+      <w:proofErr w:type="spellEnd"/>
+      <w:r>
+        <w:rPr>
+          <w:sz w:val="20"/>
+          <w:szCs w:val="20"/>
+        </w:rPr>
+        <w:t xml:space="preserve"> credentials from command line. Expected arguments are: --host, --</w:t>
+      </w:r>
+      <w:proofErr w:type="gramStart"/>
+      <w:r>
+        <w:rPr>
+          <w:sz w:val="20"/>
+          <w:szCs w:val="20"/>
+        </w:rPr>
+        <w:t>port,  --</w:t>
+      </w:r>
+      <w:proofErr w:type="gramEnd"/>
+      <w:r>
+        <w:rPr>
+          <w:sz w:val="20"/>
+          <w:szCs w:val="20"/>
+        </w:rPr>
+        <w:t>user, --password</w:t>
+      </w:r>
+    </w:p>
+    <w:p>
+      <w:pPr>
+        <w:spacing w:after="200"/>
+        <w:jc w:val="both"/>
+        <w:rPr>
+          <w:color w:val="000000"/>
+          <w:sz w:val="20"/>
+          <w:szCs w:val="20"/>
+        </w:rPr>
+      </w:pPr>
+      <w:r>
+        <w:rPr>
+          <w:sz w:val="20"/>
+          <w:szCs w:val="20"/>
+        </w:rPr>
+        <w:t xml:space="preserve">In the </w:t>
+      </w:r>
+      <w:proofErr w:type="spellStart"/>
+      <w:r>
+        <w:rPr>
+          <w:sz w:val="20"/>
+          <w:szCs w:val="20"/>
+        </w:rPr>
+        <w:t>rest_</w:t>
+      </w:r>
+      <w:proofErr w:type="gramStart"/>
+      <w:r>
+        <w:rPr>
+          <w:sz w:val="20"/>
+          <w:szCs w:val="20"/>
+        </w:rPr>
+        <w:t>client.ipynb</w:t>
+      </w:r>
+      <w:proofErr w:type="spellEnd"/>
+      <w:proofErr w:type="gramEnd"/>
+      <w:r>
+        <w:rPr>
+          <w:sz w:val="20"/>
+          <w:szCs w:val="20"/>
+        </w:rPr>
+        <w:t xml:space="preserve"> we added –host </w:t>
+      </w:r>
+      <w:r>
+        <w:rPr>
+          <w:sz w:val="20"/>
+          <w:szCs w:val="20"/>
+        </w:rPr>
+        <w:t xml:space="preserve">argument parser to get the IP address of the rest </w:t>
+      </w:r>
+      <w:proofErr w:type="spellStart"/>
+      <w:r>
+        <w:rPr>
+          <w:sz w:val="20"/>
+          <w:szCs w:val="20"/>
+        </w:rPr>
+        <w:t>api</w:t>
+      </w:r>
+      <w:proofErr w:type="spellEnd"/>
+      <w:r>
+        <w:rPr>
+          <w:sz w:val="20"/>
+          <w:szCs w:val="20"/>
+        </w:rPr>
+        <w:t xml:space="preserve"> server</w:t>
+      </w:r>
     </w:p>
     <w:sectPr>
       <w:pgSz w:w="11909" w:h="16834"/>
@@ -2735,7 +2930,7 @@
     <w:lsdException w:name="Table Web 2" w:semiHidden="1" w:unhideWhenUsed="1"/>
     <w:lsdException w:name="Table Web 3" w:semiHidden="1" w:unhideWhenUsed="1"/>
     <w:lsdException w:name="Balloon Text" w:semiHidden="1" w:unhideWhenUsed="1"/>
-    <w:lsdException w:name="Table Grid" w:semiHidden="1" w:uiPriority="59" w:unhideWhenUsed="1"/>
+    <w:lsdException w:name="Table Grid" w:uiPriority="59"/>
     <w:lsdException w:name="Table Theme" w:semiHidden="1" w:unhideWhenUsed="1"/>
     <w:lsdException w:name="Placeholder Text" w:semiHidden="1"/>
     <w:lsdException w:name="No Spacing" w:uiPriority="1" w:qFormat="1"/>

</xml_diff>